<commit_message>
CppunitTest_sw_ooxmlw14export: turn on set_non_application_font_use
Using bin/replace_string_in_zip.sh:
Replacing 'Calibri Light' with 'Noto Sans' in /home/xisco/libreoffice//sw/qa/extras/ooxmlexport/data//TextEffects_StylisticSets_CntxtAlts.docx
Replacing 'Segoe Script' with 'Noto Sans' in /home/xisco/libreoffice//sw/qa/extras/ooxmlexport/data//TextEffects_StylisticSets_CntxtAlts.docx

Change-Id: I482bfad110e546d0d9a9a0d0bbcca2c9ad63033e
Reviewed-on: https://gerrit.libreoffice.org/c/core/+/164525
Tested-by: Jenkins
Reviewed-by: Xisco Fauli <xiscofauli@libreoffice.org>
</commit_message>
<xml_diff>
--- a/sw/qa/extras/ooxmlexport/data/TextEffects_StylisticSets_CntxtAlts.docx
+++ b/sw/qa/extras/ooxmlexport/data/TextEffects_StylisticSets_CntxtAlts.docx
@@ -47,14 +47,14 @@
     <w:p>
       <w:pPr>
         <w:rPr>
-          <w:rFonts w:ascii="Segoe Script" w:hAnsi="Segoe Script"/>
+          <w:rFonts w:ascii="Noto Sans" w:hAnsi="Noto Sans"/>
           <w:sz w:val="56"/>
           <w:szCs w:val="56"/>
         </w:rPr>
       </w:pPr>
       <w:r>
         <w:rPr>
-          <w:rFonts w:ascii="Segoe Script" w:hAnsi="Segoe Script"/>
+          <w:rFonts w:ascii="Noto Sans" w:hAnsi="Noto Sans"/>
           <w:sz w:val="56"/>
           <w:szCs w:val="56"/>
           <w14:cntxtAlts/>
@@ -541,7 +541,7 @@
     </a:clrScheme>
     <a:fontScheme name="Office">
       <a:majorFont>
-        <a:latin typeface="Calibri Light" panose="020F0302020204030204"/>
+        <a:latin typeface="Noto Sans" panose="020F0302020204030204"/>
         <a:ea typeface=""/>
         <a:cs typeface=""/>
         <a:font script="Jpan" typeface="ＭＳ ゴシック"/>

</xml_diff>